<commit_message>
Import 3D Models and animations. (not running yet)
</commit_message>
<xml_diff>
--- a/Assets/Docs/Project Design Doc.docx
+++ b/Assets/Docs/Project Design Doc.docx
@@ -227,8 +227,8 @@
         <w:tblLook w:firstRow="0" w:noVBand="1" w:lastRow="0" w:firstColumn="0" w:lastColumn="0" w:noHBand="1" w:val="0600"/>
       </w:tblPr>
       <w:tblGrid>
-        <w:gridCol w:w="1363"/>
-        <w:gridCol w:w="107"/>
+        <w:gridCol w:w="1362"/>
+        <w:gridCol w:w="108"/>
         <w:gridCol w:w="3195"/>
         <w:gridCol w:w="4694"/>
       </w:tblGrid>
@@ -262,7 +262,7 @@
         <w:trPr/>
         <w:tc>
           <w:tcPr>
-            <w:tcW w:w="1363" w:type="dxa"/>
+            <w:tcW w:w="1362" w:type="dxa"/>
             <w:vMerge w:val="restart"/>
             <w:tcBorders/>
             <w:shd w:color="auto" w:fill="F3F3F3" w:val="clear"/>
@@ -307,7 +307,7 @@
         </w:tc>
         <w:tc>
           <w:tcPr>
-            <w:tcW w:w="107" w:type="dxa"/>
+            <w:tcW w:w="108" w:type="dxa"/>
             <w:tcBorders/>
             <w:shd w:color="auto" w:fill="auto" w:val="clear"/>
             <w:tcMar>
@@ -552,7 +552,7 @@
         <w:trPr/>
         <w:tc>
           <w:tcPr>
-            <w:tcW w:w="1363" w:type="dxa"/>
+            <w:tcW w:w="1362" w:type="dxa"/>
             <w:vMerge w:val="continue"/>
             <w:tcBorders/>
             <w:shd w:color="auto" w:fill="F3F3F3" w:val="clear"/>
@@ -577,7 +577,7 @@
         </w:tc>
         <w:tc>
           <w:tcPr>
-            <w:tcW w:w="107" w:type="dxa"/>
+            <w:tcW w:w="108" w:type="dxa"/>
             <w:tcBorders/>
             <w:shd w:color="auto" w:fill="auto" w:val="clear"/>
             <w:tcMar>
@@ -822,8 +822,8 @@
         <w:tblLook w:firstRow="0" w:noVBand="1" w:lastRow="0" w:firstColumn="0" w:lastColumn="0" w:noHBand="1" w:val="0600"/>
       </w:tblPr>
       <w:tblGrid>
-        <w:gridCol w:w="1363"/>
-        <w:gridCol w:w="107"/>
+        <w:gridCol w:w="1362"/>
+        <w:gridCol w:w="108"/>
         <w:gridCol w:w="4409"/>
         <w:gridCol w:w="3480"/>
       </w:tblGrid>
@@ -831,7 +831,7 @@
         <w:trPr/>
         <w:tc>
           <w:tcPr>
-            <w:tcW w:w="1363" w:type="dxa"/>
+            <w:tcW w:w="1362" w:type="dxa"/>
             <w:vMerge w:val="restart"/>
             <w:tcBorders/>
             <w:shd w:color="auto" w:fill="F3F3F3" w:val="clear"/>
@@ -887,7 +887,7 @@
         </w:tc>
         <w:tc>
           <w:tcPr>
-            <w:tcW w:w="107" w:type="dxa"/>
+            <w:tcW w:w="108" w:type="dxa"/>
             <w:tcBorders/>
             <w:shd w:color="auto" w:fill="auto" w:val="clear"/>
             <w:tcMar>
@@ -1137,7 +1137,7 @@
         </w:trPr>
         <w:tc>
           <w:tcPr>
-            <w:tcW w:w="1363" w:type="dxa"/>
+            <w:tcW w:w="1362" w:type="dxa"/>
             <w:vMerge w:val="continue"/>
             <w:tcBorders/>
             <w:shd w:color="auto" w:fill="F3F3F3" w:val="clear"/>
@@ -1156,7 +1156,7 @@
         </w:tc>
         <w:tc>
           <w:tcPr>
-            <w:tcW w:w="107" w:type="dxa"/>
+            <w:tcW w:w="108" w:type="dxa"/>
             <w:tcBorders/>
             <w:shd w:color="auto" w:fill="auto" w:val="clear"/>
             <w:tcMar>
@@ -1309,8 +1309,8 @@
         <w:tblLook w:firstRow="0" w:noVBand="1" w:lastRow="0" w:firstColumn="0" w:lastColumn="0" w:noHBand="1" w:val="0600"/>
       </w:tblPr>
       <w:tblGrid>
-        <w:gridCol w:w="1363"/>
-        <w:gridCol w:w="107"/>
+        <w:gridCol w:w="1362"/>
+        <w:gridCol w:w="108"/>
         <w:gridCol w:w="3899"/>
         <w:gridCol w:w="3990"/>
       </w:tblGrid>
@@ -1318,7 +1318,7 @@
         <w:trPr/>
         <w:tc>
           <w:tcPr>
-            <w:tcW w:w="1363" w:type="dxa"/>
+            <w:tcW w:w="1362" w:type="dxa"/>
             <w:vMerge w:val="restart"/>
             <w:tcBorders/>
             <w:shd w:color="auto" w:fill="F3F3F3" w:val="clear"/>
@@ -1374,7 +1374,7 @@
         </w:tc>
         <w:tc>
           <w:tcPr>
-            <w:tcW w:w="107" w:type="dxa"/>
+            <w:tcW w:w="108" w:type="dxa"/>
             <w:tcBorders/>
             <w:shd w:color="auto" w:fill="auto" w:val="clear"/>
             <w:tcMar>
@@ -1671,7 +1671,7 @@
         </w:trPr>
         <w:tc>
           <w:tcPr>
-            <w:tcW w:w="1363" w:type="dxa"/>
+            <w:tcW w:w="1362" w:type="dxa"/>
             <w:vMerge w:val="continue"/>
             <w:tcBorders/>
             <w:shd w:color="auto" w:fill="F3F3F3" w:val="clear"/>
@@ -1690,7 +1690,7 @@
         </w:tc>
         <w:tc>
           <w:tcPr>
-            <w:tcW w:w="107" w:type="dxa"/>
+            <w:tcW w:w="108" w:type="dxa"/>
             <w:tcBorders/>
             <w:shd w:color="auto" w:fill="auto" w:val="clear"/>
             <w:tcMar>
@@ -1849,8 +1849,8 @@
         <w:tblLook w:firstRow="0" w:noVBand="1" w:lastRow="0" w:firstColumn="0" w:lastColumn="0" w:noHBand="1" w:val="0600"/>
       </w:tblPr>
       <w:tblGrid>
-        <w:gridCol w:w="1363"/>
-        <w:gridCol w:w="107"/>
+        <w:gridCol w:w="1362"/>
+        <w:gridCol w:w="108"/>
         <w:gridCol w:w="3899"/>
         <w:gridCol w:w="3990"/>
       </w:tblGrid>
@@ -1858,7 +1858,7 @@
         <w:trPr/>
         <w:tc>
           <w:tcPr>
-            <w:tcW w:w="1363" w:type="dxa"/>
+            <w:tcW w:w="1362" w:type="dxa"/>
             <w:vMerge w:val="restart"/>
             <w:tcBorders/>
             <w:shd w:color="auto" w:fill="F3F3F3" w:val="clear"/>
@@ -1914,7 +1914,7 @@
         </w:tc>
         <w:tc>
           <w:tcPr>
-            <w:tcW w:w="107" w:type="dxa"/>
+            <w:tcW w:w="108" w:type="dxa"/>
             <w:tcBorders/>
             <w:shd w:color="auto" w:fill="auto" w:val="clear"/>
             <w:tcMar>
@@ -2137,7 +2137,7 @@
         </w:trPr>
         <w:tc>
           <w:tcPr>
-            <w:tcW w:w="1363" w:type="dxa"/>
+            <w:tcW w:w="1362" w:type="dxa"/>
             <w:vMerge w:val="continue"/>
             <w:tcBorders/>
             <w:shd w:color="auto" w:fill="F3F3F3" w:val="clear"/>
@@ -2156,7 +2156,7 @@
         </w:tc>
         <w:tc>
           <w:tcPr>
-            <w:tcW w:w="107" w:type="dxa"/>
+            <w:tcW w:w="108" w:type="dxa"/>
             <w:tcBorders/>
             <w:shd w:color="auto" w:fill="auto" w:val="clear"/>
             <w:tcMar>
@@ -2315,11 +2315,11 @@
         <w:tblLook w:firstRow="0" w:noVBand="1" w:lastRow="0" w:firstColumn="0" w:lastColumn="0" w:noHBand="1" w:val="0600"/>
       </w:tblPr>
       <w:tblGrid>
-        <w:gridCol w:w="1363"/>
+        <w:gridCol w:w="1362"/>
         <w:gridCol w:w="100"/>
-        <w:gridCol w:w="1800"/>
-        <w:gridCol w:w="2010"/>
-        <w:gridCol w:w="4517"/>
+        <w:gridCol w:w="1801"/>
+        <w:gridCol w:w="2009"/>
+        <w:gridCol w:w="4518"/>
       </w:tblGrid>
       <w:tr>
         <w:trPr>
@@ -2327,7 +2327,7 @@
         </w:trPr>
         <w:tc>
           <w:tcPr>
-            <w:tcW w:w="1363" w:type="dxa"/>
+            <w:tcW w:w="1362" w:type="dxa"/>
             <w:vMerge w:val="restart"/>
             <w:tcBorders/>
             <w:shd w:color="auto" w:fill="F3F3F3" w:val="clear"/>
@@ -2407,7 +2407,7 @@
         </w:tc>
         <w:tc>
           <w:tcPr>
-            <w:tcW w:w="1800" w:type="dxa"/>
+            <w:tcW w:w="1801" w:type="dxa"/>
             <w:tcBorders/>
             <w:shd w:color="auto" w:fill="auto" w:val="clear"/>
             <w:tcMar>
@@ -2502,7 +2502,7 @@
         </w:tc>
         <w:tc>
           <w:tcPr>
-            <w:tcW w:w="2010" w:type="dxa"/>
+            <w:tcW w:w="2009" w:type="dxa"/>
             <w:tcBorders/>
             <w:shd w:color="auto" w:fill="auto" w:val="clear"/>
             <w:tcMar>
@@ -2597,7 +2597,7 @@
         </w:tc>
         <w:tc>
           <w:tcPr>
-            <w:tcW w:w="4517" w:type="dxa"/>
+            <w:tcW w:w="4518" w:type="dxa"/>
             <w:tcBorders/>
             <w:shd w:color="auto" w:fill="auto" w:val="clear"/>
             <w:tcMar>
@@ -2699,7 +2699,7 @@
         </w:trPr>
         <w:tc>
           <w:tcPr>
-            <w:tcW w:w="1363" w:type="dxa"/>
+            <w:tcW w:w="1362" w:type="dxa"/>
             <w:vMerge w:val="continue"/>
             <w:tcBorders/>
             <w:shd w:color="auto" w:fill="F3F3F3" w:val="clear"/>
@@ -2872,7 +2872,7 @@
         </w:tc>
         <w:tc>
           <w:tcPr>
-            <w:tcW w:w="4517" w:type="dxa"/>
+            <w:tcW w:w="4518" w:type="dxa"/>
             <w:tcBorders/>
             <w:shd w:color="auto" w:fill="auto" w:val="clear"/>
             <w:tcMar>
@@ -2994,9 +2994,9 @@
         <w:tblLook w:firstRow="0" w:noVBand="1" w:lastRow="0" w:firstColumn="0" w:lastColumn="0" w:noHBand="1" w:val="0600"/>
       </w:tblPr>
       <w:tblGrid>
-        <w:gridCol w:w="1363"/>
+        <w:gridCol w:w="1362"/>
         <w:gridCol w:w="105"/>
-        <w:gridCol w:w="8747"/>
+        <w:gridCol w:w="8748"/>
       </w:tblGrid>
       <w:tr>
         <w:trPr>
@@ -3004,7 +3004,7 @@
         </w:trPr>
         <w:tc>
           <w:tcPr>
-            <w:tcW w:w="1363" w:type="dxa"/>
+            <w:tcW w:w="1362" w:type="dxa"/>
             <w:tcBorders/>
             <w:shd w:color="auto" w:fill="F3F3F3" w:val="clear"/>
           </w:tcPr>
@@ -3066,7 +3066,7 @@
         </w:tc>
         <w:tc>
           <w:tcPr>
-            <w:tcW w:w="8747" w:type="dxa"/>
+            <w:tcW w:w="8748" w:type="dxa"/>
             <w:tcBorders/>
             <w:shd w:color="auto" w:fill="auto" w:val="clear"/>
             <w:tcMar>
@@ -3470,7 +3470,21 @@
                       <w:i/>
                       <w:color w:val="B7B7B7"/>
                     </w:rPr>
-                    <w:t xml:space="preserve">, set Project, </w:t>
+                    <w:t xml:space="preserve">, </w:t>
+                  </w:r>
+                  <w:r>
+                    <w:rPr>
+                      <w:i/>
+                      <w:color w:val="000000"/>
+                    </w:rPr>
+                    <w:t>set Project</w:t>
+                  </w:r>
+                  <w:r>
+                    <w:rPr>
+                      <w:i/>
+                      <w:color w:val="B7B7B7"/>
+                    </w:rPr>
+                    <w:t xml:space="preserve">, </w:t>
                   </w:r>
                   <w:r>
                     <w:rPr>
@@ -3484,21 +3498,7 @@
                       <w:i/>
                       <w:color w:val="B7B7B7"/>
                     </w:rPr>
-                    <w:t xml:space="preserve">,  3D model with idle, walking </w:t>
-                  </w:r>
-                  <w:r>
-                    <w:rPr>
-                      <w:i/>
-                      <w:color w:val="B7B7B7"/>
-                    </w:rPr>
-                    <w:t>and basic attack</w:t>
-                  </w:r>
-                  <w:r>
-                    <w:rPr>
-                      <w:i/>
-                      <w:color w:val="B7B7B7"/>
-                    </w:rPr>
-                    <w:t xml:space="preserve"> animations for Hero and cannot leave the area (primitive area)</w:t>
+                    <w:t>,  3D model with idle, walking and basic attack animations for Hero and cannot leave the area (primitive area)</w:t>
                   </w:r>
                 </w:p>
               </w:tc>
@@ -3762,28 +3762,7 @@
                       <w:i/>
                       <w:color w:val="B7B7B7"/>
                     </w:rPr>
-                    <w:t xml:space="preserve">Health system for all actors. </w:t>
-                  </w:r>
-                  <w:r>
-                    <w:rPr>
-                      <w:i/>
-                      <w:color w:val="B7B7B7"/>
-                    </w:rPr>
-                    <w:t xml:space="preserve">Prefabs </w:t>
-                  </w:r>
-                  <w:r>
-                    <w:rPr>
-                      <w:i/>
-                      <w:color w:val="B7B7B7"/>
-                    </w:rPr>
-                    <w:t xml:space="preserve"> for Goblin and Dragon.  </w:t>
-                  </w:r>
-                  <w:r>
-                    <w:rPr>
-                      <w:i/>
-                      <w:color w:val="B7B7B7"/>
-                    </w:rPr>
-                    <w:t>Spawn enemies different places in the scenario</w:t>
+                    <w:t>Health system for all actors. Prefabs  for Goblin and Dragon.  Spawn enemies different places in the scenario</w:t>
                   </w:r>
                 </w:p>
               </w:tc>
@@ -3892,21 +3871,7 @@
                       <w:i/>
                       <w:color w:val="B7B7B7"/>
                     </w:rPr>
-                    <w:t>16</w:t>
-                  </w:r>
-                  <w:r>
-                    <w:rPr>
-                      <w:i/>
-                      <w:color w:val="B7B7B7"/>
-                    </w:rPr>
-                    <w:t>/</w:t>
-                  </w:r>
-                  <w:r>
-                    <w:rPr>
-                      <w:i/>
-                      <w:color w:val="B7B7B7"/>
-                    </w:rPr>
-                    <w:t>05</w:t>
+                    <w:t>16/05</w:t>
                   </w:r>
                 </w:p>
               </w:tc>
@@ -4170,21 +4135,7 @@
                       <w:i/>
                       <w:color w:val="B7B7B7"/>
                     </w:rPr>
-                    <w:t>23</w:t>
-                  </w:r>
-                  <w:r>
-                    <w:rPr>
-                      <w:i/>
-                      <w:color w:val="B7B7B7"/>
-                    </w:rPr>
-                    <w:t>/</w:t>
-                  </w:r>
-                  <w:r>
-                    <w:rPr>
-                      <w:i/>
-                      <w:color w:val="B7B7B7"/>
-                    </w:rPr>
-                    <w:t>05</w:t>
+                    <w:t>23/05</w:t>
                   </w:r>
                 </w:p>
               </w:tc>
@@ -4448,21 +4399,7 @@
                       <w:i/>
                       <w:color w:val="B7B7B7"/>
                     </w:rPr>
-                    <w:t>30</w:t>
-                  </w:r>
-                  <w:r>
-                    <w:rPr>
-                      <w:i/>
-                      <w:color w:val="B7B7B7"/>
-                    </w:rPr>
-                    <w:t>/</w:t>
-                  </w:r>
-                  <w:r>
-                    <w:rPr>
-                      <w:i/>
-                      <w:color w:val="B7B7B7"/>
-                    </w:rPr>
-                    <w:t>05</w:t>
+                    <w:t>30/05</w:t>
                   </w:r>
                 </w:p>
               </w:tc>
@@ -4728,21 +4665,7 @@
                       <w:i/>
                       <w:color w:val="B7B7B7"/>
                     </w:rPr>
-                    <w:t>20</w:t>
-                  </w:r>
-                  <w:r>
-                    <w:rPr>
-                      <w:i/>
-                      <w:color w:val="B7B7B7"/>
-                    </w:rPr>
-                    <w:t>/</w:t>
-                  </w:r>
-                  <w:r>
-                    <w:rPr>
-                      <w:i/>
-                      <w:color w:val="B7B7B7"/>
-                    </w:rPr>
-                    <w:t>06</w:t>
+                    <w:t>20/06</w:t>
                   </w:r>
                 </w:p>
               </w:tc>
@@ -5090,28 +5013,7 @@
                       <w:i/>
                       <w:color w:val="B7B7B7"/>
                     </w:rPr>
-                    <w:t>04</w:t>
-                  </w:r>
-                  <w:r>
-                    <w:rPr>
-                      <w:i/>
-                      <w:color w:val="B7B7B7"/>
-                    </w:rPr>
-                    <w:t>/</w:t>
-                  </w:r>
-                  <w:r>
-                    <w:rPr>
-                      <w:i/>
-                      <w:color w:val="B7B7B7"/>
-                    </w:rPr>
-                    <w:t>0</w:t>
-                  </w:r>
-                  <w:r>
-                    <w:rPr>
-                      <w:i/>
-                      <w:color w:val="B7B7B7"/>
-                    </w:rPr>
-                    <w:t>7</w:t>
+                    <w:t>04/07</w:t>
                   </w:r>
                 </w:p>
               </w:tc>
@@ -5225,9 +5127,7 @@
                               </w:rPr>
                             </w:pPr>
                             <w:r>
-                              <w:rPr>
-                                <w:color w:val="000000"/>
-                              </w:rPr>
+                              <w:rPr/>
                             </w:r>
                           </w:p>
                         </w:txbxContent>
@@ -5257,9 +5157,7 @@
                         </w:rPr>
                       </w:pPr>
                       <w:r>
-                        <w:rPr>
-                          <w:color w:val="000000"/>
-                        </w:rPr>
+                        <w:rPr/>
                       </w:r>
                     </w:p>
                   </w:txbxContent>

</xml_diff>